<commit_message>
10 - Arrays and Objects covered in detail
</commit_message>
<xml_diff>
--- a/Articles/09_JsBasics.docx
+++ b/Articles/09_JsBasics.docx
@@ -211,7 +211,27 @@
           <w:u w:val="single"/>
           <w:lang w:val="en-US"/>
         </w:rPr>
-        <w:t>Non-Primitive Data Types</w:t>
+        <w:t>Non-Primitive</w:t>
+      </w:r>
+      <w:r>
+        <w:rPr>
+          <w:rFonts w:ascii="Times New Roman" w:hAnsi="Times New Roman" w:cs="Times New Roman"/>
+          <w:sz w:val="26"/>
+          <w:szCs w:val="26"/>
+          <w:u w:val="single"/>
+          <w:lang w:val="en-US"/>
+        </w:rPr>
+        <w:t>/Object</w:t>
+      </w:r>
+      <w:r>
+        <w:rPr>
+          <w:rFonts w:ascii="Times New Roman" w:hAnsi="Times New Roman" w:cs="Times New Roman"/>
+          <w:sz w:val="26"/>
+          <w:szCs w:val="26"/>
+          <w:u w:val="single"/>
+          <w:lang w:val="en-US"/>
+        </w:rPr>
+        <w:t xml:space="preserve"> Data Types</w:t>
       </w:r>
       <w:r>
         <w:rPr>
@@ -239,7 +259,44 @@
           <w:szCs w:val="26"/>
           <w:lang w:val="en-US"/>
         </w:rPr>
-        <w:t>The “typeof” function is used to check the data type of any variable.</w:t>
+        <w:t xml:space="preserve">The “typeof” function is used to check the type of any </w:t>
+      </w:r>
+      <w:r>
+        <w:rPr>
+          <w:rFonts w:ascii="Times New Roman" w:hAnsi="Times New Roman" w:cs="Times New Roman"/>
+          <w:sz w:val="26"/>
+          <w:szCs w:val="26"/>
+          <w:lang w:val="en-US"/>
+        </w:rPr>
+        <w:t>primitive data type</w:t>
+      </w:r>
+      <w:r>
+        <w:rPr>
+          <w:rFonts w:ascii="Times New Roman" w:hAnsi="Times New Roman" w:cs="Times New Roman"/>
+          <w:sz w:val="26"/>
+          <w:szCs w:val="26"/>
+          <w:lang w:val="en-US"/>
+        </w:rPr>
+        <w:t>.</w:t>
+      </w:r>
+    </w:p>
+    <w:p>
+      <w:pPr>
+        <w:rPr>
+          <w:rFonts w:ascii="Times New Roman" w:hAnsi="Times New Roman" w:cs="Times New Roman"/>
+          <w:sz w:val="26"/>
+          <w:szCs w:val="26"/>
+          <w:lang w:val="en-US"/>
+        </w:rPr>
+      </w:pPr>
+      <w:r>
+        <w:rPr>
+          <w:rFonts w:ascii="Times New Roman" w:hAnsi="Times New Roman" w:cs="Times New Roman"/>
+          <w:sz w:val="26"/>
+          <w:szCs w:val="26"/>
+          <w:lang w:val="en-US"/>
+        </w:rPr>
+        <w:t>The “instanceof” function is used to check the type of a non-primitive data type.</w:t>
       </w:r>
     </w:p>
     <w:p>
@@ -1263,6 +1320,7 @@
           <w:szCs w:val="26"/>
           <w:lang w:val="en-US"/>
         </w:rPr>
+        <w:lastRenderedPageBreak/>
         <w:t>E.g. =, +=, -=, *=. /=, %=</w:t>
       </w:r>
     </w:p>
@@ -1282,7 +1340,6 @@
           <w:szCs w:val="26"/>
           <w:lang w:val="en-US"/>
         </w:rPr>
-        <w:lastRenderedPageBreak/>
         <w:t>Comparison Operators: Used to compare values and return a Boolean</w:t>
       </w:r>
     </w:p>
@@ -1517,25 +1574,14 @@
           <w:lang w:val="en-US"/>
         </w:rPr>
       </w:pPr>
-      <w:proofErr w:type="spellStart"/>
-      <w:r>
-        <w:rPr>
-          <w:rFonts w:ascii="Times New Roman" w:hAnsi="Times New Roman" w:cs="Times New Roman"/>
-          <w:sz w:val="26"/>
-          <w:szCs w:val="26"/>
-          <w:lang w:val="en-US"/>
-        </w:rPr>
-        <w:t>instanceof</w:t>
-      </w:r>
-      <w:proofErr w:type="spellEnd"/>
-      <w:r>
-        <w:rPr>
-          <w:rFonts w:ascii="Times New Roman" w:hAnsi="Times New Roman" w:cs="Times New Roman"/>
-          <w:sz w:val="26"/>
-          <w:szCs w:val="26"/>
-          <w:lang w:val="en-US"/>
-        </w:rPr>
-        <w:t xml:space="preserve"> </w:t>
+      <w:r>
+        <w:rPr>
+          <w:rFonts w:ascii="Times New Roman" w:hAnsi="Times New Roman" w:cs="Times New Roman"/>
+          <w:sz w:val="26"/>
+          <w:szCs w:val="26"/>
+          <w:lang w:val="en-US"/>
+        </w:rPr>
+        <w:t xml:space="preserve">instanceof </w:t>
       </w:r>
       <w:r>
         <w:rPr>

</xml_diff>

<commit_message>
Designing a Kanban board along with its functionalities
</commit_message>
<xml_diff>
--- a/Articles/09_JsBasics.docx
+++ b/Articles/09_JsBasics.docx
@@ -108,7 +108,36 @@
           <w:szCs w:val="26"/>
           <w:lang w:val="en-US"/>
         </w:rPr>
-        <w:t xml:space="preserve">Defines the kind of data a variable can hold. They can be further </w:t>
+        <w:t xml:space="preserve">Defines the kind of data a </w:t>
+      </w:r>
+      <w:proofErr w:type="gramStart"/>
+      <w:r>
+        <w:rPr>
+          <w:rFonts w:ascii="Times New Roman" w:hAnsi="Times New Roman" w:cs="Times New Roman"/>
+          <w:sz w:val="26"/>
+          <w:szCs w:val="26"/>
+          <w:lang w:val="en-US"/>
+        </w:rPr>
+        <w:t xml:space="preserve">variable </w:t>
+      </w:r>
+      <w:r>
+        <w:rPr>
+          <w:rFonts w:ascii="Times New Roman" w:hAnsi="Times New Roman" w:cs="Times New Roman"/>
+          <w:sz w:val="26"/>
+          <w:szCs w:val="26"/>
+          <w:lang w:val="en-US"/>
+        </w:rPr>
+        <w:t>holds</w:t>
+      </w:r>
+      <w:proofErr w:type="gramEnd"/>
+      <w:r>
+        <w:rPr>
+          <w:rFonts w:ascii="Times New Roman" w:hAnsi="Times New Roman" w:cs="Times New Roman"/>
+          <w:sz w:val="26"/>
+          <w:szCs w:val="26"/>
+          <w:lang w:val="en-US"/>
+        </w:rPr>
+        <w:t xml:space="preserve">. They can be further </w:t>
       </w:r>
       <w:r>
         <w:rPr>
@@ -348,7 +377,25 @@
           <w:szCs w:val="26"/>
           <w:lang w:val="en-US"/>
         </w:rPr>
-        <w:t xml:space="preserve">Refers to where the variable to accessible </w:t>
+        <w:t xml:space="preserve">Refers to where the variable </w:t>
+      </w:r>
+      <w:r>
+        <w:rPr>
+          <w:rFonts w:ascii="Times New Roman" w:hAnsi="Times New Roman" w:cs="Times New Roman"/>
+          <w:sz w:val="26"/>
+          <w:szCs w:val="26"/>
+          <w:lang w:val="en-US"/>
+        </w:rPr>
+        <w:t>is</w:t>
+      </w:r>
+      <w:r>
+        <w:rPr>
+          <w:rFonts w:ascii="Times New Roman" w:hAnsi="Times New Roman" w:cs="Times New Roman"/>
+          <w:sz w:val="26"/>
+          <w:szCs w:val="26"/>
+          <w:lang w:val="en-US"/>
+        </w:rPr>
+        <w:t xml:space="preserve"> accessible </w:t>
       </w:r>
       <w:r>
         <w:rPr>

</xml_diff>